<commit_message>
wet part started. q1 works. not finished
</commit_message>
<xml_diff>
--- a/DIP_hw1_dry.docx
+++ b/DIP_hw1_dry.docx
@@ -10,6 +10,363 @@
           <w:numId w:val="1"/>
         </w:numPr>
         <w:rPr>
+          <w:rStyle w:val="fontstyle21"/>
+          <w:rFonts w:asciiTheme="minorHAnsi" w:hAnsiTheme="minorHAnsi"/>
+          <w:i w:val="0"/>
+          <w:iCs w:val="0"/>
+          <w:color w:val="auto"/>
+          <w:sz w:val="22"/>
+          <w:szCs w:val="22"/>
+        </w:rPr>
+      </w:pPr>
+      <w:r>
+        <w:rPr>
+          <w:rStyle w:val="fontstyle01"/>
+        </w:rPr>
+        <w:t xml:space="preserve">Let </w:t>
+      </w:r>
+      <w:r>
+        <w:rPr>
+          <w:rStyle w:val="fontstyle21"/>
+        </w:rPr>
+        <w:t>f</w:t>
+      </w:r>
+      <w:r>
+        <w:rPr>
+          <w:rStyle w:val="fontstyle01"/>
+        </w:rPr>
+        <w:t>(</w:t>
+      </w:r>
+      <w:r>
+        <w:rPr>
+          <w:rStyle w:val="fontstyle31"/>
+        </w:rPr>
+        <w:t>x</w:t>
+      </w:r>
+      <w:r>
+        <w:rPr>
+          <w:rStyle w:val="fontstyle01"/>
+        </w:rPr>
+        <w:t>) be the image that would be formed on the image plane if the camera were</w:t>
+      </w:r>
+      <w:r>
+        <w:rPr>
+          <w:rFonts w:ascii="CMR12" w:hAnsi="CMR12"/>
+          <w:color w:val="000000"/>
+        </w:rPr>
+        <w:br/>
+      </w:r>
+      <w:proofErr w:type="gramStart"/>
+      <w:r>
+        <w:rPr>
+          <w:rStyle w:val="fontstyle01"/>
+        </w:rPr>
+        <w:t>absolutely still</w:t>
+      </w:r>
+      <w:proofErr w:type="gramEnd"/>
+      <w:r>
+        <w:rPr>
+          <w:rStyle w:val="fontstyle01"/>
+        </w:rPr>
+        <w:t xml:space="preserve">. The </w:t>
+      </w:r>
+      <w:proofErr w:type="gramStart"/>
+      <w:r>
+        <w:rPr>
+          <w:rStyle w:val="fontstyle01"/>
+        </w:rPr>
+        <w:t>actually formed</w:t>
+      </w:r>
+      <w:proofErr w:type="gramEnd"/>
+      <w:r>
+        <w:rPr>
+          <w:rStyle w:val="fontstyle01"/>
+        </w:rPr>
+        <w:t xml:space="preserve"> digital image of the </w:t>
+      </w:r>
+      <w:r>
+        <w:rPr>
+          <w:rStyle w:val="fontstyle21"/>
+        </w:rPr>
+        <w:t>k</w:t>
+      </w:r>
+      <w:r>
+        <w:rPr>
+          <w:rStyle w:val="fontstyle01"/>
+        </w:rPr>
+        <w:t>-</w:t>
+      </w:r>
+      <w:proofErr w:type="spellStart"/>
+      <w:r>
+        <w:rPr>
+          <w:rStyle w:val="fontstyle01"/>
+        </w:rPr>
+        <w:t>th</w:t>
+      </w:r>
+      <w:proofErr w:type="spellEnd"/>
+      <w:r>
+        <w:rPr>
+          <w:rStyle w:val="fontstyle01"/>
+        </w:rPr>
+        <w:t xml:space="preserve"> frame can be described as</w:t>
+      </w:r>
+      <w:r>
+        <w:rPr>
+          <w:rFonts w:ascii="CMR12" w:hAnsi="CMR12"/>
+          <w:color w:val="000000"/>
+        </w:rPr>
+        <w:br/>
+      </w:r>
+      <m:oMathPara>
+        <m:oMath>
+          <m:r>
+            <w:rPr>
+              <w:rStyle w:val="fontstyle21"/>
+              <w:rFonts w:ascii="Cambria Math" w:hAnsi="Cambria Math"/>
+            </w:rPr>
+            <m:t>g</m:t>
+          </m:r>
+          <m:r>
+            <w:rPr>
+              <w:rStyle w:val="fontstyle41"/>
+              <w:rFonts w:ascii="Cambria Math" w:hAnsi="Cambria Math"/>
+            </w:rPr>
+            <m:t>k</m:t>
+          </m:r>
+          <m:r>
+            <m:rPr>
+              <m:sty m:val="p"/>
+            </m:rPr>
+            <w:rPr>
+              <w:rStyle w:val="fontstyle01"/>
+              <w:rFonts w:ascii="Cambria Math" w:hAnsi="Cambria Math"/>
+            </w:rPr>
+            <m:t>[</m:t>
+          </m:r>
+          <m:r>
+            <m:rPr>
+              <m:sty m:val="b"/>
+            </m:rPr>
+            <w:rPr>
+              <w:rStyle w:val="fontstyle31"/>
+              <w:rFonts w:ascii="Cambria Math" w:hAnsi="Cambria Math"/>
+            </w:rPr>
+            <m:t>n</m:t>
+          </m:r>
+          <m:r>
+            <m:rPr>
+              <m:sty m:val="p"/>
+            </m:rPr>
+            <w:rPr>
+              <w:rStyle w:val="fontstyle01"/>
+              <w:rFonts w:ascii="Cambria Math" w:hAnsi="Cambria Math"/>
+            </w:rPr>
+            <m:t>] = (</m:t>
+          </m:r>
+          <m:r>
+            <w:rPr>
+              <w:rStyle w:val="fontstyle21"/>
+              <w:rFonts w:ascii="Cambria Math" w:hAnsi="Cambria Math"/>
+            </w:rPr>
+            <m:t>f</m:t>
+          </m:r>
+          <m:r>
+            <m:rPr>
+              <m:sty m:val="p"/>
+            </m:rPr>
+            <w:rPr>
+              <w:rStyle w:val="fontstyle21"/>
+              <w:rFonts w:ascii="Cambria Math" w:hAnsi="Cambria Math"/>
+            </w:rPr>
+            <m:t xml:space="preserve"> </m:t>
+          </m:r>
+          <m:r>
+            <m:rPr>
+              <m:sty m:val="p"/>
+            </m:rPr>
+            <w:rPr>
+              <w:rStyle w:val="fontstyle51"/>
+              <w:rFonts w:ascii="Cambria Math" w:hAnsi="Cambria Math" w:cs="Cambria Math"/>
+            </w:rPr>
+            <m:t>*</m:t>
+          </m:r>
+          <m:r>
+            <m:rPr>
+              <m:sty m:val="p"/>
+            </m:rPr>
+            <w:rPr>
+              <w:rStyle w:val="fontstyle51"/>
+              <w:rFonts w:ascii="Cambria Math" w:hAnsi="Cambria Math"/>
+            </w:rPr>
+            <m:t xml:space="preserve"> </m:t>
+          </m:r>
+          <m:r>
+            <w:rPr>
+              <w:rStyle w:val="fontstyle21"/>
+              <w:rFonts w:ascii="Cambria Math" w:hAnsi="Cambria Math"/>
+            </w:rPr>
+            <m:t>h</m:t>
+          </m:r>
+          <m:r>
+            <w:rPr>
+              <w:rStyle w:val="fontstyle41"/>
+              <w:rFonts w:ascii="Cambria Math" w:hAnsi="Cambria Math"/>
+            </w:rPr>
+            <m:t>k</m:t>
+          </m:r>
+          <m:r>
+            <m:rPr>
+              <m:sty m:val="p"/>
+            </m:rPr>
+            <w:rPr>
+              <w:rStyle w:val="fontstyle01"/>
+              <w:rFonts w:ascii="Cambria Math" w:hAnsi="Cambria Math"/>
+            </w:rPr>
+            <m:t>)(</m:t>
+          </m:r>
+          <m:r>
+            <m:rPr>
+              <m:sty m:val="b"/>
+            </m:rPr>
+            <w:rPr>
+              <w:rStyle w:val="fontstyle31"/>
+              <w:rFonts w:ascii="Cambria Math" w:hAnsi="Cambria Math"/>
+            </w:rPr>
+            <m:t>n</m:t>
+          </m:r>
+          <m:r>
+            <m:rPr>
+              <m:sty m:val="p"/>
+            </m:rPr>
+            <w:rPr>
+              <w:rStyle w:val="fontstyle01"/>
+              <w:rFonts w:ascii="Cambria Math" w:hAnsi="Cambria Math"/>
+            </w:rPr>
+            <m:t>)</m:t>
+          </m:r>
+          <m:r>
+            <m:rPr>
+              <m:sty m:val="p"/>
+            </m:rPr>
+            <w:rPr>
+              <w:rStyle w:val="fontstyle21"/>
+              <w:rFonts w:ascii="Cambria Math" w:hAnsi="Cambria Math"/>
+            </w:rPr>
+            <m:t>;</m:t>
+          </m:r>
+        </m:oMath>
+      </m:oMathPara>
+    </w:p>
+    <w:p>
+      <w:pPr>
+        <w:rPr>
+          <w:rStyle w:val="fontstyle01"/>
+          <w:b/>
+          <w:bCs/>
+        </w:rPr>
+      </w:pPr>
+      <w:r>
+        <w:rPr>
+          <w:noProof/>
+        </w:rPr>
+        <w:drawing>
+          <wp:inline distT="0" distB="0" distL="0" distR="0" wp14:anchorId="48754ED5" wp14:editId="6C6CC0BF">
+            <wp:extent cx="2971800" cy="369888"/>
+            <wp:effectExtent l="0" t="0" r="0" b="0"/>
+            <wp:docPr id="1" name="Picture 1"/>
+            <wp:cNvGraphicFramePr>
+              <a:graphicFrameLocks xmlns:a="http://schemas.openxmlformats.org/drawingml/2006/main" noChangeAspect="1"/>
+            </wp:cNvGraphicFramePr>
+            <a:graphic xmlns:a="http://schemas.openxmlformats.org/drawingml/2006/main">
+              <a:graphicData uri="http://schemas.openxmlformats.org/drawingml/2006/picture">
+                <pic:pic xmlns:pic="http://schemas.openxmlformats.org/drawingml/2006/picture">
+                  <pic:nvPicPr>
+                    <pic:cNvPr id="1" name=""/>
+                    <pic:cNvPicPr/>
+                  </pic:nvPicPr>
+                  <pic:blipFill>
+                    <a:blip r:embed="rId5"/>
+                    <a:stretch>
+                      <a:fillRect/>
+                    </a:stretch>
+                  </pic:blipFill>
+                  <pic:spPr>
+                    <a:xfrm>
+                      <a:off x="0" y="0"/>
+                      <a:ext cx="3042555" cy="378695"/>
+                    </a:xfrm>
+                    <a:prstGeom prst="rect">
+                      <a:avLst/>
+                    </a:prstGeom>
+                  </pic:spPr>
+                </pic:pic>
+              </a:graphicData>
+            </a:graphic>
+          </wp:inline>
+        </w:drawing>
+      </w:r>
+    </w:p>
+    <w:p>
+      <w:pPr>
+        <w:rPr>
+          <w:rStyle w:val="fontstyle01"/>
+          <w:b/>
+          <w:bCs/>
+        </w:rPr>
+      </w:pPr>
+      <w:r>
+        <w:rPr>
+          <w:noProof/>
+        </w:rPr>
+        <w:drawing>
+          <wp:inline distT="0" distB="0" distL="0" distR="0" wp14:anchorId="0245CBA0" wp14:editId="476CC508">
+            <wp:extent cx="2951480" cy="587143"/>
+            <wp:effectExtent l="0" t="0" r="1270" b="3810"/>
+            <wp:docPr id="2" name="Picture 2"/>
+            <wp:cNvGraphicFramePr>
+              <a:graphicFrameLocks xmlns:a="http://schemas.openxmlformats.org/drawingml/2006/main" noChangeAspect="1"/>
+            </wp:cNvGraphicFramePr>
+            <a:graphic xmlns:a="http://schemas.openxmlformats.org/drawingml/2006/main">
+              <a:graphicData uri="http://schemas.openxmlformats.org/drawingml/2006/picture">
+                <pic:pic xmlns:pic="http://schemas.openxmlformats.org/drawingml/2006/picture">
+                  <pic:nvPicPr>
+                    <pic:cNvPr id="1" name=""/>
+                    <pic:cNvPicPr/>
+                  </pic:nvPicPr>
+                  <pic:blipFill>
+                    <a:blip r:embed="rId6"/>
+                    <a:stretch>
+                      <a:fillRect/>
+                    </a:stretch>
+                  </pic:blipFill>
+                  <pic:spPr>
+                    <a:xfrm>
+                      <a:off x="0" y="0"/>
+                      <a:ext cx="2989489" cy="594704"/>
+                    </a:xfrm>
+                    <a:prstGeom prst="rect">
+                      <a:avLst/>
+                    </a:prstGeom>
+                  </pic:spPr>
+                </pic:pic>
+              </a:graphicData>
+            </a:graphic>
+          </wp:inline>
+        </w:drawing>
+      </w:r>
+    </w:p>
+    <w:p>
+      <w:pPr>
+        <w:rPr>
+          <w:rStyle w:val="fontstyle01"/>
+          <w:b/>
+          <w:bCs/>
+        </w:rPr>
+      </w:pPr>
+    </w:p>
+    <w:p>
+      <w:pPr>
+        <w:rPr>
           <w:rStyle w:val="fontstyle01"/>
           <w:rFonts w:asciiTheme="minorHAnsi" w:hAnsiTheme="minorHAnsi"/>
           <w:color w:val="auto"/>
@@ -21,14 +378,22 @@
         <w:rPr>
           <w:rStyle w:val="fontstyle01"/>
         </w:rPr>
-        <w:t xml:space="preserve">Let </w:t>
-      </w:r>
+        <w:t xml:space="preserve">where </w:t>
+      </w:r>
+      <w:proofErr w:type="spellStart"/>
       <w:r>
         <w:rPr>
           <w:rStyle w:val="fontstyle21"/>
         </w:rPr>
-        <w:t>f</w:t>
-      </w:r>
+        <w:t>h</w:t>
+      </w:r>
+      <w:r>
+        <w:rPr>
+          <w:rStyle w:val="fontstyle41"/>
+        </w:rPr>
+        <w:t>k</w:t>
+      </w:r>
+      <w:proofErr w:type="spellEnd"/>
       <w:r>
         <w:rPr>
           <w:rStyle w:val="fontstyle01"/>
@@ -45,332 +410,374 @@
         <w:rPr>
           <w:rStyle w:val="fontstyle01"/>
         </w:rPr>
-        <w:t>) be the image that would be formed on the image plane if the camera were</w:t>
+        <w:t xml:space="preserve">) is the effective </w:t>
+      </w:r>
+      <w:r>
+        <w:rPr>
+          <w:rStyle w:val="fontstyle01"/>
+        </w:rPr>
+        <w:t>PSF (</w:t>
+      </w:r>
+      <w:r>
+        <w:rPr>
+          <w:rStyle w:val="fontstyle01"/>
+        </w:rPr>
+        <w:t>point spread function</w:t>
+      </w:r>
+      <w:r>
+        <w:rPr>
+          <w:rStyle w:val="fontstyle01"/>
+        </w:rPr>
+        <w:t>)</w:t>
+      </w:r>
+      <w:r>
+        <w:rPr>
+          <w:rStyle w:val="fontstyle01"/>
+        </w:rPr>
+        <w:t xml:space="preserve"> corresponding to the </w:t>
+      </w:r>
+      <w:r>
+        <w:rPr>
+          <w:rStyle w:val="fontstyle21"/>
+        </w:rPr>
+        <w:t>k</w:t>
+      </w:r>
+      <w:r>
+        <w:rPr>
+          <w:rStyle w:val="fontstyle01"/>
+        </w:rPr>
+        <w:t>-</w:t>
+      </w:r>
+      <w:proofErr w:type="spellStart"/>
+      <w:r>
+        <w:rPr>
+          <w:rStyle w:val="fontstyle01"/>
+        </w:rPr>
+        <w:t>th</w:t>
+      </w:r>
+      <w:proofErr w:type="spellEnd"/>
+      <w:r>
+        <w:rPr>
+          <w:rStyle w:val="fontstyle01"/>
+        </w:rPr>
+        <w:t xml:space="preserve"> frame. Express</w:t>
       </w:r>
       <w:r>
         <w:rPr>
           <w:rFonts w:ascii="CMR12" w:hAnsi="CMR12"/>
           <w:color w:val="000000"/>
         </w:rPr>
-        <w:br/>
-      </w:r>
+        <w:t xml:space="preserve"> </w:t>
+      </w:r>
+      <w:proofErr w:type="spellStart"/>
       <w:proofErr w:type="gramStart"/>
       <w:r>
         <w:rPr>
+          <w:rStyle w:val="fontstyle21"/>
+        </w:rPr>
+        <w:t>h</w:t>
+      </w:r>
+      <w:r>
+        <w:rPr>
+          <w:rStyle w:val="fontstyle41"/>
+        </w:rPr>
+        <w:t>k</w:t>
+      </w:r>
+      <w:proofErr w:type="spellEnd"/>
+      <w:r>
+        <w:rPr>
+          <w:rStyle w:val="fontstyle41"/>
+        </w:rPr>
+        <w:t xml:space="preserve">  </w:t>
+      </w:r>
+      <w:r>
+        <w:rPr>
           <w:rStyle w:val="fontstyle01"/>
         </w:rPr>
-        <w:t>absolutely still</w:t>
+        <w:t>in</w:t>
       </w:r>
       <w:proofErr w:type="gramEnd"/>
       <w:r>
         <w:rPr>
           <w:rStyle w:val="fontstyle01"/>
         </w:rPr>
-        <w:t xml:space="preserve">. The </w:t>
-      </w:r>
-      <w:proofErr w:type="gramStart"/>
-      <w:r>
-        <w:rPr>
-          <w:rStyle w:val="fontstyle01"/>
-        </w:rPr>
-        <w:t>actually formed</w:t>
-      </w:r>
-      <w:proofErr w:type="gramEnd"/>
-      <w:r>
-        <w:rPr>
-          <w:rStyle w:val="fontstyle01"/>
-        </w:rPr>
-        <w:t xml:space="preserve"> digital image of the </w:t>
-      </w:r>
-      <w:r>
-        <w:rPr>
-          <w:rStyle w:val="fontstyle21"/>
-        </w:rPr>
-        <w:t>k</w:t>
-      </w:r>
-      <w:r>
-        <w:rPr>
-          <w:rStyle w:val="fontstyle01"/>
-        </w:rPr>
-        <w:t>-</w:t>
+        <w:t xml:space="preserve"> terms of the camera motion.</w:t>
+      </w:r>
+    </w:p>
+    <w:p>
+      <w:r>
+        <w:t>Answer:</w:t>
+      </w:r>
+    </w:p>
+    <w:p>
+      <w:pPr>
+        <w:rPr>
+          <w:rStyle w:val="testo"/>
+        </w:rPr>
+      </w:pPr>
+      <w:r>
+        <w:rPr>
+          <w:rStyle w:val="testo"/>
+        </w:rPr>
+        <w:t xml:space="preserve">PSFs are obtained by sampling the continuous trajectory </w:t>
+      </w:r>
+      <w:r>
+        <w:rPr>
+          <w:rStyle w:val="testo"/>
+        </w:rPr>
+        <w:t>o(t)</w:t>
+      </w:r>
+      <w:r>
+        <w:rPr>
+          <w:rStyle w:val="testo"/>
+        </w:rPr>
+        <w:t xml:space="preserve"> on a regular pixel grid using subpixel linear interpolation.</w:t>
+      </w:r>
+      <w:r>
+        <w:rPr>
+          <w:rStyle w:val="testo"/>
+        </w:rPr>
+        <w:t xml:space="preserve"> </w:t>
+      </w:r>
+      <w:r>
+        <w:rPr>
+          <w:rStyle w:val="testo"/>
+        </w:rPr>
+        <w:t xml:space="preserve">We have o(t) and we want to get o[n], let </w:t>
       </w:r>
       <w:proofErr w:type="spellStart"/>
       <w:r>
         <w:rPr>
-          <w:rStyle w:val="fontstyle01"/>
-        </w:rPr>
-        <w:t>th</w:t>
+          <w:rStyle w:val="testo"/>
+        </w:rPr>
+        <w:t>T</w:t>
       </w:r>
       <w:proofErr w:type="spellEnd"/>
       <w:r>
         <w:rPr>
-          <w:rStyle w:val="fontstyle01"/>
-        </w:rPr>
-        <w:t xml:space="preserve"> frame can be described as</w:t>
-      </w:r>
-      <w:r>
-        <w:rPr>
-          <w:rFonts w:ascii="CMR12" w:hAnsi="CMR12"/>
-          <w:color w:val="000000"/>
-        </w:rPr>
-        <w:br/>
-      </w:r>
+          <w:rStyle w:val="testo"/>
+        </w:rPr>
+        <w:t xml:space="preserve"> be 1/f, so:</w:t>
+      </w:r>
+    </w:p>
+    <w:p>
+      <w:pPr>
+        <w:rPr>
+          <w:rStyle w:val="testo"/>
+        </w:rPr>
+      </w:pPr>
       <m:oMathPara>
         <m:oMath>
           <m:r>
             <w:rPr>
-              <w:rStyle w:val="fontstyle21"/>
+              <w:rStyle w:val="testo"/>
               <w:rFonts w:ascii="Cambria Math" w:hAnsi="Cambria Math"/>
             </w:rPr>
-            <m:t>g</m:t>
-          </m:r>
-          <m:r>
-            <w:rPr>
-              <w:rStyle w:val="fontstyle41"/>
-              <w:rFonts w:ascii="Cambria Math" w:hAnsi="Cambria Math"/>
-            </w:rPr>
-            <m:t>k</m:t>
-          </m:r>
-          <m:r>
-            <m:rPr>
-              <m:sty m:val="p"/>
-            </m:rPr>
-            <w:rPr>
-              <w:rStyle w:val="fontstyle01"/>
-              <w:rFonts w:ascii="Cambria Math" w:hAnsi="Cambria Math"/>
-            </w:rPr>
-            <m:t>[</m:t>
-          </m:r>
-          <m:r>
-            <m:rPr>
-              <m:sty m:val="b"/>
-            </m:rPr>
-            <w:rPr>
-              <w:rStyle w:val="fontstyle31"/>
-              <w:rFonts w:ascii="Cambria Math" w:hAnsi="Cambria Math"/>
-            </w:rPr>
-            <m:t>n</m:t>
-          </m:r>
-          <m:r>
-            <m:rPr>
-              <m:sty m:val="p"/>
-            </m:rPr>
-            <w:rPr>
-              <w:rStyle w:val="fontstyle01"/>
-              <w:rFonts w:ascii="Cambria Math" w:hAnsi="Cambria Math"/>
-            </w:rPr>
-            <m:t>] = (</m:t>
-          </m:r>
-          <m:r>
-            <w:rPr>
-              <w:rStyle w:val="fontstyle21"/>
-              <w:rFonts w:ascii="Cambria Math" w:hAnsi="Cambria Math"/>
-            </w:rPr>
-            <m:t>f</m:t>
-          </m:r>
-          <m:r>
-            <m:rPr>
-              <m:sty m:val="p"/>
-            </m:rPr>
-            <w:rPr>
-              <w:rStyle w:val="fontstyle21"/>
-              <w:rFonts w:ascii="Cambria Math" w:hAnsi="Cambria Math"/>
-            </w:rPr>
-            <m:t xml:space="preserve"> </m:t>
-          </m:r>
-          <m:r>
-            <m:rPr>
-              <m:sty m:val="p"/>
-            </m:rPr>
-            <w:rPr>
-              <w:rStyle w:val="fontstyle51"/>
-              <w:rFonts w:ascii="Cambria Math" w:hAnsi="Cambria Math" w:cs="Cambria Math"/>
-            </w:rPr>
-            <m:t>*</m:t>
-          </m:r>
-          <m:r>
-            <m:rPr>
-              <m:sty m:val="p"/>
-            </m:rPr>
-            <w:rPr>
-              <w:rStyle w:val="fontstyle51"/>
-              <w:rFonts w:ascii="Cambria Math" w:hAnsi="Cambria Math"/>
-            </w:rPr>
-            <m:t xml:space="preserve"> </m:t>
-          </m:r>
-          <m:r>
-            <w:rPr>
-              <w:rStyle w:val="fontstyle21"/>
-              <w:rFonts w:ascii="Cambria Math" w:hAnsi="Cambria Math"/>
-            </w:rPr>
-            <m:t>h</m:t>
-          </m:r>
-          <m:r>
-            <w:rPr>
-              <w:rStyle w:val="fontstyle41"/>
-              <w:rFonts w:ascii="Cambria Math" w:hAnsi="Cambria Math"/>
-            </w:rPr>
-            <m:t>k</m:t>
-          </m:r>
-          <m:r>
-            <m:rPr>
-              <m:sty m:val="p"/>
-            </m:rPr>
-            <w:rPr>
-              <w:rStyle w:val="fontstyle01"/>
-              <w:rFonts w:ascii="Cambria Math" w:hAnsi="Cambria Math"/>
-            </w:rPr>
-            <m:t>)(</m:t>
-          </m:r>
-          <m:r>
-            <m:rPr>
-              <m:sty m:val="b"/>
-            </m:rPr>
-            <w:rPr>
-              <w:rStyle w:val="fontstyle31"/>
-              <w:rFonts w:ascii="Cambria Math" w:hAnsi="Cambria Math"/>
-            </w:rPr>
-            <m:t>n</m:t>
-          </m:r>
-          <m:r>
-            <m:rPr>
-              <m:sty m:val="p"/>
-            </m:rPr>
-            <w:rPr>
-              <w:rStyle w:val="fontstyle01"/>
-              <w:rFonts w:ascii="Cambria Math" w:hAnsi="Cambria Math"/>
-            </w:rPr>
-            <m:t>)</m:t>
-          </m:r>
-          <m:r>
-            <m:rPr>
-              <m:sty m:val="p"/>
-            </m:rPr>
-            <w:rPr>
-              <w:rStyle w:val="fontstyle21"/>
-              <w:rFonts w:ascii="Cambria Math" w:hAnsi="Cambria Math"/>
-            </w:rPr>
-            <m:t>;</m:t>
-          </m:r>
-          <m:r>
-            <w:rPr>
-              <w:rFonts w:ascii="CMMI12" w:hAnsi="CMMI12"/>
-              <w:color w:val="000000"/>
-            </w:rPr>
-            <w:br/>
-          </m:r>
+            <m:t>let be:box=</m:t>
+          </m:r>
+          <m:d>
+            <m:dPr>
+              <m:begChr m:val="{"/>
+              <m:endChr m:val=""/>
+              <m:ctrlPr>
+                <w:rPr>
+                  <w:rStyle w:val="testo"/>
+                  <w:rFonts w:ascii="Cambria Math" w:hAnsi="Cambria Math"/>
+                  <w:i/>
+                </w:rPr>
+              </m:ctrlPr>
+            </m:dPr>
+            <m:e>
+              <m:eqArr>
+                <m:eqArrPr>
+                  <m:ctrlPr>
+                    <w:rPr>
+                      <w:rStyle w:val="testo"/>
+                      <w:rFonts w:ascii="Cambria Math" w:hAnsi="Cambria Math"/>
+                      <w:i/>
+                    </w:rPr>
+                  </m:ctrlPr>
+                </m:eqArrPr>
+                <m:e>
+                  <m:r>
+                    <w:rPr>
+                      <w:rStyle w:val="testo"/>
+                      <w:rFonts w:ascii="Cambria Math" w:hAnsi="Cambria Math"/>
+                    </w:rPr>
+                    <m:t>1 :  0≤t≤1sec</m:t>
+                  </m:r>
+                </m:e>
+                <m:e>
+                  <m:r>
+                    <w:rPr>
+                      <w:rStyle w:val="testo"/>
+                      <w:rFonts w:ascii="Cambria Math" w:hAnsi="Cambria Math"/>
+                    </w:rPr>
+                    <m:t xml:space="preserve">0 :   else                </m:t>
+                  </m:r>
+                </m:e>
+              </m:eqArr>
+            </m:e>
+          </m:d>
         </m:oMath>
       </m:oMathPara>
-      <w:r>
-        <w:rPr>
-          <w:rStyle w:val="fontstyle01"/>
-        </w:rPr>
-        <w:t xml:space="preserve">where </w:t>
-      </w:r>
-      <w:proofErr w:type="spellStart"/>
-      <w:r>
-        <w:rPr>
-          <w:rStyle w:val="fontstyle21"/>
-        </w:rPr>
-        <w:t>h</w:t>
-      </w:r>
-      <w:r>
-        <w:rPr>
-          <w:rStyle w:val="fontstyle41"/>
-        </w:rPr>
-        <w:t>k</w:t>
-      </w:r>
-      <w:proofErr w:type="spellEnd"/>
-      <w:r>
-        <w:rPr>
-          <w:rStyle w:val="fontstyle01"/>
-        </w:rPr>
-        <w:t>(</w:t>
-      </w:r>
-      <w:r>
-        <w:rPr>
-          <w:rStyle w:val="fontstyle31"/>
-        </w:rPr>
-        <w:t>x</w:t>
-      </w:r>
-      <w:r>
-        <w:rPr>
-          <w:rStyle w:val="fontstyle01"/>
-        </w:rPr>
-        <w:t xml:space="preserve">) is the effective point spread function corresponding to the </w:t>
-      </w:r>
-      <w:r>
-        <w:rPr>
-          <w:rStyle w:val="fontstyle21"/>
-        </w:rPr>
-        <w:t>k</w:t>
-      </w:r>
-      <w:r>
-        <w:rPr>
-          <w:rStyle w:val="fontstyle01"/>
-        </w:rPr>
-        <w:t>-</w:t>
-      </w:r>
-      <w:proofErr w:type="spellStart"/>
-      <w:r>
-        <w:rPr>
-          <w:rStyle w:val="fontstyle01"/>
-        </w:rPr>
-        <w:t>th</w:t>
-      </w:r>
-      <w:proofErr w:type="spellEnd"/>
-      <w:r>
-        <w:rPr>
-          <w:rStyle w:val="fontstyle01"/>
-        </w:rPr>
-        <w:t xml:space="preserve"> frame. Express</w:t>
-      </w:r>
-      <w:r>
-        <w:rPr>
-          <w:rFonts w:ascii="CMR12" w:hAnsi="CMR12"/>
-          <w:color w:val="000000"/>
-        </w:rPr>
-        <w:t xml:space="preserve"> </w:t>
-      </w:r>
-      <w:proofErr w:type="spellStart"/>
-      <w:proofErr w:type="gramStart"/>
-      <w:r>
-        <w:rPr>
-          <w:rStyle w:val="fontstyle21"/>
-        </w:rPr>
-        <w:t>h</w:t>
-      </w:r>
-      <w:r>
-        <w:rPr>
-          <w:rStyle w:val="fontstyle41"/>
-        </w:rPr>
-        <w:t>k</w:t>
-      </w:r>
-      <w:proofErr w:type="spellEnd"/>
-      <w:r>
-        <w:rPr>
-          <w:rStyle w:val="fontstyle41"/>
-        </w:rPr>
-        <w:t xml:space="preserve">  </w:t>
-      </w:r>
-      <w:r>
-        <w:rPr>
-          <w:rStyle w:val="fontstyle01"/>
-        </w:rPr>
-        <w:t>in</w:t>
-      </w:r>
-      <w:proofErr w:type="gramEnd"/>
-      <w:r>
-        <w:rPr>
-          <w:rStyle w:val="fontstyle01"/>
-        </w:rPr>
-        <w:t xml:space="preserve"> terms of the camera motion.</w:t>
-      </w:r>
     </w:p>
     <w:p>
-      <w:r>
-        <w:t>Answer:</w:t>
-      </w:r>
+      <w:pPr>
+        <w:rPr>
+          <w:rFonts w:eastAsiaTheme="minorEastAsia"/>
+        </w:rPr>
+      </w:pPr>
+      <m:oMathPara>
+        <m:oMath>
+          <m:r>
+            <w:rPr>
+              <w:rFonts w:ascii="Cambria Math" w:hAnsi="Cambria Math"/>
+            </w:rPr>
+            <m:t>o</m:t>
+          </m:r>
+          <m:d>
+            <m:dPr>
+              <m:begChr m:val="["/>
+              <m:endChr m:val="]"/>
+              <m:ctrlPr>
+                <w:rPr>
+                  <w:rFonts w:ascii="Cambria Math" w:hAnsi="Cambria Math"/>
+                  <w:i/>
+                </w:rPr>
+              </m:ctrlPr>
+            </m:dPr>
+            <m:e>
+              <m:r>
+                <w:rPr>
+                  <w:rFonts w:ascii="Cambria Math" w:hAnsi="Cambria Math"/>
+                </w:rPr>
+                <m:t>n</m:t>
+              </m:r>
+            </m:e>
+          </m:d>
+          <m:r>
+            <w:rPr>
+              <w:rFonts w:ascii="Cambria Math" w:hAnsi="Cambria Math"/>
+            </w:rPr>
+            <m:t>=</m:t>
+          </m:r>
+          <m:r>
+            <w:rPr>
+              <w:rFonts w:ascii="Cambria Math" w:hAnsi="Cambria Math"/>
+            </w:rPr>
+            <m:t>o</m:t>
+          </m:r>
+          <m:d>
+            <m:dPr>
+              <m:ctrlPr>
+                <w:rPr>
+                  <w:rFonts w:ascii="Cambria Math" w:hAnsi="Cambria Math"/>
+                  <w:i/>
+                </w:rPr>
+              </m:ctrlPr>
+            </m:dPr>
+            <m:e>
+              <m:r>
+                <w:rPr>
+                  <w:rFonts w:ascii="Cambria Math" w:hAnsi="Cambria Math"/>
+                </w:rPr>
+                <m:t>nT</m:t>
+              </m:r>
+            </m:e>
+          </m:d>
+          <m:r>
+            <w:rPr>
+              <w:rFonts w:ascii="Cambria Math" w:hAnsi="Cambria Math"/>
+            </w:rPr>
+            <m:t>box</m:t>
+          </m:r>
+          <m:r>
+            <w:rPr>
+              <w:rFonts w:ascii="Cambria Math" w:hAnsi="Cambria Math"/>
+            </w:rPr>
+            <m:t>=</m:t>
+          </m:r>
+          <m:r>
+            <w:rPr>
+              <w:rFonts w:ascii="Cambria Math" w:hAnsi="Cambria Math"/>
+            </w:rPr>
+            <m:t xml:space="preserve"> </m:t>
+          </m:r>
+          <m:nary>
+            <m:naryPr>
+              <m:chr m:val="∑"/>
+              <m:limLoc m:val="undOvr"/>
+              <m:ctrlPr>
+                <w:rPr>
+                  <w:rFonts w:ascii="Cambria Math" w:hAnsi="Cambria Math"/>
+                  <w:i/>
+                </w:rPr>
+              </m:ctrlPr>
+            </m:naryPr>
+            <m:sub>
+              <m:r>
+                <w:rPr>
+                  <w:rFonts w:ascii="Cambria Math" w:hAnsi="Cambria Math"/>
+                </w:rPr>
+                <m:t>n=</m:t>
+              </m:r>
+              <m:r>
+                <w:rPr>
+                  <w:rFonts w:ascii="Cambria Math" w:hAnsi="Cambria Math"/>
+                </w:rPr>
+                <m:t>-∞</m:t>
+              </m:r>
+            </m:sub>
+            <m:sup>
+              <m:r>
+                <w:rPr>
+                  <w:rFonts w:ascii="Cambria Math" w:hAnsi="Cambria Math"/>
+                </w:rPr>
+                <m:t>∞</m:t>
+              </m:r>
+            </m:sup>
+            <m:e>
+              <m:r>
+                <w:rPr>
+                  <w:rFonts w:ascii="Cambria Math" w:hAnsi="Cambria Math"/>
+                </w:rPr>
+                <m:t>o</m:t>
+              </m:r>
+              <m:d>
+                <m:dPr>
+                  <m:ctrlPr>
+                    <w:rPr>
+                      <w:rFonts w:ascii="Cambria Math" w:hAnsi="Cambria Math"/>
+                      <w:i/>
+                    </w:rPr>
+                  </m:ctrlPr>
+                </m:dPr>
+                <m:e>
+                  <m:r>
+                    <w:rPr>
+                      <w:rFonts w:ascii="Cambria Math" w:hAnsi="Cambria Math"/>
+                    </w:rPr>
+                    <m:t>nT</m:t>
+                  </m:r>
+                </m:e>
+              </m:d>
+              <m:r>
+                <w:rPr>
+                  <w:rFonts w:ascii="Cambria Math" w:hAnsi="Cambria Math"/>
+                </w:rPr>
+                <m:t xml:space="preserve"> box </m:t>
+              </m:r>
+              <m:r>
+                <w:rPr>
+                  <w:rFonts w:ascii="Cambria Math" w:hAnsi="Cambria Math"/>
+                </w:rPr>
+                <m:t>δ(t-nT)</m:t>
+              </m:r>
+            </m:e>
+          </m:nary>
+        </m:oMath>
+      </m:oMathPara>
     </w:p>
     <w:p>
       <w:pPr>
@@ -407,14 +814,66 @@
               </m:r>
             </m:sub>
           </m:sSub>
+          <m:d>
+            <m:dPr>
+              <m:ctrlPr>
+                <w:rPr>
+                  <w:rFonts w:ascii="Cambria Math" w:hAnsi="Cambria Math"/>
+                  <w:i/>
+                </w:rPr>
+              </m:ctrlPr>
+            </m:dPr>
+            <m:e>
+              <m:r>
+                <w:rPr>
+                  <w:rFonts w:ascii="Cambria Math" w:hAnsi="Cambria Math"/>
+                </w:rPr>
+                <m:t>x</m:t>
+              </m:r>
+            </m:e>
+          </m:d>
           <m:r>
             <w:rPr>
               <w:rFonts w:ascii="Cambria Math" w:hAnsi="Cambria Math"/>
             </w:rPr>
-            <m:t>(x-o(k))</m:t>
+            <m:t>=</m:t>
+          </m:r>
+          <m:r>
+            <w:rPr>
+              <w:rFonts w:ascii="Cambria Math" w:eastAsiaTheme="minorEastAsia" w:hAnsi="Cambria Math"/>
+            </w:rPr>
+            <m:t>o</m:t>
+          </m:r>
+          <m:d>
+            <m:dPr>
+              <m:begChr m:val="["/>
+              <m:endChr m:val="]"/>
+              <m:ctrlPr>
+                <w:rPr>
+                  <w:rFonts w:ascii="Cambria Math" w:eastAsiaTheme="minorEastAsia" w:hAnsi="Cambria Math"/>
+                  <w:i/>
+                </w:rPr>
+              </m:ctrlPr>
+            </m:dPr>
+            <m:e>
+              <m:r>
+                <w:rPr>
+                  <w:rFonts w:ascii="Cambria Math" w:eastAsiaTheme="minorEastAsia" w:hAnsi="Cambria Math"/>
+                </w:rPr>
+                <m:t>n</m:t>
+              </m:r>
+            </m:e>
+          </m:d>
+          <m:r>
+            <w:rPr>
+              <w:rFonts w:ascii="Cambria Math" w:eastAsiaTheme="minorEastAsia" w:hAnsi="Cambria Math"/>
+            </w:rPr>
+            <m:t xml:space="preserve"> </m:t>
           </m:r>
         </m:oMath>
       </m:oMathPara>
+      <w:bookmarkStart w:id="0" w:name="_GoBack"/>
+      <w:bookmarkEnd w:id="0"/>
     </w:p>
     <w:p>
       <w:pPr>
@@ -823,21 +1282,7 @@
     <w:p>
       <w:pPr>
         <w:rPr>
-          <w:rFonts w:ascii="CMR12" w:hAnsi="CMR12"/>
-          <w:color w:val="000000"/>
-          <w:sz w:val="24"/>
-          <w:szCs w:val="24"/>
-        </w:rPr>
-      </w:pPr>
-    </w:p>
-    <w:p>
-      <w:bookmarkStart w:id="0" w:name="_GoBack"/>
-      <w:bookmarkEnd w:id="0"/>
-    </w:p>
-    <w:p>
-      <w:pPr>
-        <w:rPr>
-          <w:rFonts w:ascii="CMR12" w:hAnsi="CMR12"/>
+          <w:rFonts w:ascii="CMR12" w:eastAsiaTheme="minorEastAsia" w:hAnsi="CMR12"/>
           <w:color w:val="000000"/>
           <w:sz w:val="24"/>
           <w:szCs w:val="24"/>
@@ -1001,6 +1446,850 @@
             </w:rPr>
             <m:t>) :</m:t>
           </m:r>
+        </m:oMath>
+      </m:oMathPara>
+    </w:p>
+    <w:p>
+      <w:pPr>
+        <w:rPr>
+          <w:rFonts w:ascii="CMR12" w:eastAsiaTheme="minorEastAsia" w:hAnsi="CMR12"/>
+          <w:color w:val="000000"/>
+          <w:sz w:val="24"/>
+          <w:szCs w:val="24"/>
+        </w:rPr>
+      </w:pPr>
+      <w:r>
+        <w:rPr>
+          <w:noProof/>
+        </w:rPr>
+        <w:drawing>
+          <wp:inline distT="0" distB="0" distL="0" distR="0" wp14:anchorId="1B809932" wp14:editId="2F81E0CB">
+            <wp:extent cx="3408680" cy="292069"/>
+            <wp:effectExtent l="0" t="0" r="1270" b="0"/>
+            <wp:docPr id="3" name="Picture 3"/>
+            <wp:cNvGraphicFramePr>
+              <a:graphicFrameLocks xmlns:a="http://schemas.openxmlformats.org/drawingml/2006/main" noChangeAspect="1"/>
+            </wp:cNvGraphicFramePr>
+            <a:graphic xmlns:a="http://schemas.openxmlformats.org/drawingml/2006/main">
+              <a:graphicData uri="http://schemas.openxmlformats.org/drawingml/2006/picture">
+                <pic:pic xmlns:pic="http://schemas.openxmlformats.org/drawingml/2006/picture">
+                  <pic:nvPicPr>
+                    <pic:cNvPr id="1" name=""/>
+                    <pic:cNvPicPr/>
+                  </pic:nvPicPr>
+                  <pic:blipFill>
+                    <a:blip r:embed="rId7"/>
+                    <a:stretch>
+                      <a:fillRect/>
+                    </a:stretch>
+                  </pic:blipFill>
+                  <pic:spPr>
+                    <a:xfrm>
+                      <a:off x="0" y="0"/>
+                      <a:ext cx="3496159" cy="299565"/>
+                    </a:xfrm>
+                    <a:prstGeom prst="rect">
+                      <a:avLst/>
+                    </a:prstGeom>
+                  </pic:spPr>
+                </pic:pic>
+              </a:graphicData>
+            </a:graphic>
+          </wp:inline>
+        </w:drawing>
+      </w:r>
+    </w:p>
+    <w:p>
+      <w:pPr>
+        <w:rPr>
+          <w:rFonts w:ascii="CMR12" w:eastAsiaTheme="minorEastAsia" w:hAnsi="CMR12"/>
+          <w:color w:val="000000"/>
+          <w:sz w:val="24"/>
+          <w:szCs w:val="24"/>
+        </w:rPr>
+      </w:pPr>
+      <w:r>
+        <w:rPr>
+          <w:noProof/>
+        </w:rPr>
+        <w:drawing>
+          <wp:inline distT="0" distB="0" distL="0" distR="0" wp14:anchorId="19D70B48" wp14:editId="25541234">
+            <wp:extent cx="3129280" cy="255029"/>
+            <wp:effectExtent l="0" t="0" r="0" b="0"/>
+            <wp:docPr id="4" name="Picture 4"/>
+            <wp:cNvGraphicFramePr>
+              <a:graphicFrameLocks xmlns:a="http://schemas.openxmlformats.org/drawingml/2006/main" noChangeAspect="1"/>
+            </wp:cNvGraphicFramePr>
+            <a:graphic xmlns:a="http://schemas.openxmlformats.org/drawingml/2006/main">
+              <a:graphicData uri="http://schemas.openxmlformats.org/drawingml/2006/picture">
+                <pic:pic xmlns:pic="http://schemas.openxmlformats.org/drawingml/2006/picture">
+                  <pic:nvPicPr>
+                    <pic:cNvPr id="1" name=""/>
+                    <pic:cNvPicPr/>
+                  </pic:nvPicPr>
+                  <pic:blipFill>
+                    <a:blip r:embed="rId8"/>
+                    <a:stretch>
+                      <a:fillRect/>
+                    </a:stretch>
+                  </pic:blipFill>
+                  <pic:spPr>
+                    <a:xfrm>
+                      <a:off x="0" y="0"/>
+                      <a:ext cx="3172022" cy="258512"/>
+                    </a:xfrm>
+                    <a:prstGeom prst="rect">
+                      <a:avLst/>
+                    </a:prstGeom>
+                  </pic:spPr>
+                </pic:pic>
+              </a:graphicData>
+            </a:graphic>
+          </wp:inline>
+        </w:drawing>
+      </w:r>
+    </w:p>
+    <w:p>
+      <w:pPr>
+        <w:rPr>
+          <w:rFonts w:ascii="CMR12" w:eastAsiaTheme="minorEastAsia" w:hAnsi="CMR12"/>
+          <w:color w:val="000000"/>
+          <w:sz w:val="24"/>
+          <w:szCs w:val="24"/>
+        </w:rPr>
+      </w:pPr>
+      <m:oMathPara>
+        <m:oMath>
+          <m:sSub>
+            <m:sSubPr>
+              <m:ctrlPr>
+                <w:rPr>
+                  <w:rFonts w:ascii="Cambria Math" w:eastAsiaTheme="minorEastAsia" w:hAnsi="Cambria Math"/>
+                  <w:i/>
+                  <w:color w:val="000000"/>
+                  <w:sz w:val="24"/>
+                  <w:szCs w:val="24"/>
+                </w:rPr>
+              </m:ctrlPr>
+            </m:sSubPr>
+            <m:e>
+              <m:r>
+                <w:rPr>
+                  <w:rFonts w:ascii="Cambria Math" w:eastAsiaTheme="minorEastAsia" w:hAnsi="Cambria Math"/>
+                  <w:color w:val="000000"/>
+                  <w:sz w:val="24"/>
+                  <w:szCs w:val="24"/>
+                </w:rPr>
+                <m:t>g</m:t>
+              </m:r>
+            </m:e>
+            <m:sub>
+              <m:r>
+                <w:rPr>
+                  <w:rFonts w:ascii="Cambria Math" w:eastAsiaTheme="minorEastAsia" w:hAnsi="Cambria Math"/>
+                  <w:color w:val="000000"/>
+                  <w:sz w:val="24"/>
+                  <w:szCs w:val="24"/>
+                </w:rPr>
+                <m:t>k</m:t>
+              </m:r>
+            </m:sub>
+          </m:sSub>
+          <m:d>
+            <m:dPr>
+              <m:begChr m:val="["/>
+              <m:endChr m:val="]"/>
+              <m:ctrlPr>
+                <w:rPr>
+                  <w:rFonts w:ascii="Cambria Math" w:eastAsiaTheme="minorEastAsia" w:hAnsi="Cambria Math"/>
+                  <w:i/>
+                  <w:color w:val="000000"/>
+                  <w:sz w:val="24"/>
+                  <w:szCs w:val="24"/>
+                </w:rPr>
+              </m:ctrlPr>
+            </m:dPr>
+            <m:e>
+              <m:r>
+                <w:rPr>
+                  <w:rFonts w:ascii="Cambria Math" w:eastAsiaTheme="minorEastAsia" w:hAnsi="Cambria Math"/>
+                  <w:color w:val="000000"/>
+                  <w:sz w:val="24"/>
+                  <w:szCs w:val="24"/>
+                </w:rPr>
+                <m:t>n</m:t>
+              </m:r>
+            </m:e>
+          </m:d>
+          <m:r>
+            <w:rPr>
+              <w:rFonts w:ascii="Cambria Math" w:eastAsiaTheme="minorEastAsia" w:hAnsi="Cambria Math"/>
+              <w:color w:val="000000"/>
+              <w:sz w:val="24"/>
+              <w:szCs w:val="24"/>
+            </w:rPr>
+            <m:t>=</m:t>
+          </m:r>
+          <m:d>
+            <m:dPr>
+              <m:ctrlPr>
+                <w:rPr>
+                  <w:rFonts w:ascii="Cambria Math" w:eastAsiaTheme="minorEastAsia" w:hAnsi="Cambria Math"/>
+                  <w:i/>
+                  <w:color w:val="000000"/>
+                  <w:sz w:val="24"/>
+                  <w:szCs w:val="24"/>
+                </w:rPr>
+              </m:ctrlPr>
+            </m:dPr>
+            <m:e>
+              <m:r>
+                <w:rPr>
+                  <w:rFonts w:ascii="Cambria Math" w:eastAsiaTheme="minorEastAsia" w:hAnsi="Cambria Math"/>
+                  <w:color w:val="000000"/>
+                  <w:sz w:val="24"/>
+                  <w:szCs w:val="24"/>
+                </w:rPr>
+                <m:t>f*</m:t>
+              </m:r>
+              <m:sSub>
+                <m:sSubPr>
+                  <m:ctrlPr>
+                    <w:rPr>
+                      <w:rFonts w:ascii="Cambria Math" w:eastAsiaTheme="minorEastAsia" w:hAnsi="Cambria Math"/>
+                      <w:i/>
+                      <w:color w:val="000000"/>
+                      <w:sz w:val="24"/>
+                      <w:szCs w:val="24"/>
+                    </w:rPr>
+                  </m:ctrlPr>
+                </m:sSubPr>
+                <m:e>
+                  <m:r>
+                    <w:rPr>
+                      <w:rFonts w:ascii="Cambria Math" w:eastAsiaTheme="minorEastAsia" w:hAnsi="Cambria Math"/>
+                      <w:color w:val="000000"/>
+                      <w:sz w:val="24"/>
+                      <w:szCs w:val="24"/>
+                    </w:rPr>
+                    <m:t>h</m:t>
+                  </m:r>
+                </m:e>
+                <m:sub>
+                  <m:r>
+                    <w:rPr>
+                      <w:rFonts w:ascii="Cambria Math" w:eastAsiaTheme="minorEastAsia" w:hAnsi="Cambria Math"/>
+                      <w:color w:val="000000"/>
+                      <w:sz w:val="24"/>
+                      <w:szCs w:val="24"/>
+                    </w:rPr>
+                    <m:t>k</m:t>
+                  </m:r>
+                </m:sub>
+              </m:sSub>
+            </m:e>
+          </m:d>
+          <m:d>
+            <m:dPr>
+              <m:begChr m:val="["/>
+              <m:endChr m:val="]"/>
+              <m:ctrlPr>
+                <w:rPr>
+                  <w:rFonts w:ascii="Cambria Math" w:eastAsiaTheme="minorEastAsia" w:hAnsi="Cambria Math"/>
+                  <w:i/>
+                  <w:color w:val="000000"/>
+                  <w:sz w:val="24"/>
+                  <w:szCs w:val="24"/>
+                </w:rPr>
+              </m:ctrlPr>
+            </m:dPr>
+            <m:e>
+              <m:r>
+                <w:rPr>
+                  <w:rFonts w:ascii="Cambria Math" w:eastAsiaTheme="minorEastAsia" w:hAnsi="Cambria Math"/>
+                  <w:color w:val="000000"/>
+                  <w:sz w:val="24"/>
+                  <w:szCs w:val="24"/>
+                </w:rPr>
+                <m:t>n</m:t>
+              </m:r>
+            </m:e>
+          </m:d>
+          <m:r>
+            <w:rPr>
+              <w:rFonts w:ascii="Cambria Math" w:eastAsiaTheme="minorEastAsia" w:hAnsi="Cambria Math"/>
+              <w:color w:val="000000"/>
+              <w:sz w:val="24"/>
+              <w:szCs w:val="24"/>
+            </w:rPr>
+            <m:t>=f*shifted box→Fourier transform:</m:t>
+          </m:r>
+        </m:oMath>
+      </m:oMathPara>
+    </w:p>
+    <w:p>
+      <w:pPr>
+        <w:rPr>
+          <w:rFonts w:ascii="CMR12" w:hAnsi="CMR12"/>
+          <w:color w:val="000000"/>
+          <w:sz w:val="24"/>
+          <w:szCs w:val="24"/>
+        </w:rPr>
+      </w:pPr>
+      <m:oMathPara>
+        <m:oMath>
+          <m:sSub>
+            <m:sSubPr>
+              <m:ctrlPr>
+                <w:rPr>
+                  <w:rFonts w:ascii="Cambria Math" w:hAnsi="CMMI12"/>
+                  <w:i/>
+                  <w:iCs/>
+                  <w:color w:val="000000"/>
+                </w:rPr>
+              </m:ctrlPr>
+            </m:sSubPr>
+            <m:e>
+              <m:r>
+                <w:rPr>
+                  <w:rFonts w:ascii="Cambria Math" w:hAnsi="CMMI12"/>
+                  <w:color w:val="000000"/>
+                </w:rPr>
+                <m:t>G</m:t>
+              </m:r>
+            </m:e>
+            <m:sub>
+              <m:r>
+                <w:rPr>
+                  <w:rFonts w:ascii="Cambria Math" w:hAnsi="CMMI12"/>
+                  <w:color w:val="000000"/>
+                </w:rPr>
+                <m:t>k</m:t>
+              </m:r>
+            </m:sub>
+          </m:sSub>
+          <m:d>
+            <m:dPr>
+              <m:begChr m:val="["/>
+              <m:endChr m:val="]"/>
+              <m:ctrlPr>
+                <w:rPr>
+                  <w:rFonts w:ascii="Cambria Math" w:hAnsi="CMMI12"/>
+                  <w:i/>
+                  <w:iCs/>
+                  <w:color w:val="000000"/>
+                </w:rPr>
+              </m:ctrlPr>
+            </m:dPr>
+            <m:e>
+              <m:r>
+                <w:rPr>
+                  <w:rFonts w:ascii="Cambria Math" w:hAnsi="CMMI12"/>
+                  <w:color w:val="000000"/>
+                </w:rPr>
+                <m:t>ω</m:t>
+              </m:r>
+            </m:e>
+          </m:d>
+          <m:r>
+            <w:rPr>
+              <w:rFonts w:ascii="Cambria Math" w:hAnsi="CMMI12"/>
+              <w:color w:val="000000"/>
+            </w:rPr>
+            <m:t>=</m:t>
+          </m:r>
+          <m:r>
+            <w:rPr>
+              <w:rFonts w:ascii="Cambria Math" w:hAnsi="CMMI12"/>
+              <w:color w:val="000000"/>
+            </w:rPr>
+            <m:t>F</m:t>
+          </m:r>
+          <m:d>
+            <m:dPr>
+              <m:ctrlPr>
+                <w:rPr>
+                  <w:rFonts w:ascii="Cambria Math" w:hAnsi="CMMI12"/>
+                  <w:i/>
+                  <w:iCs/>
+                  <w:color w:val="000000"/>
+                </w:rPr>
+              </m:ctrlPr>
+            </m:dPr>
+            <m:e>
+              <m:r>
+                <w:rPr>
+                  <w:rFonts w:ascii="Cambria Math" w:hAnsi="CMMI12"/>
+                  <w:color w:val="000000"/>
+                </w:rPr>
+                <m:t>f</m:t>
+              </m:r>
+              <m:r>
+                <w:rPr>
+                  <w:rFonts w:ascii="Cambria Math" w:hAnsi="CMMI12"/>
+                  <w:color w:val="000000"/>
+                </w:rPr>
+                <m:t>*</m:t>
+              </m:r>
+              <m:r>
+                <w:rPr>
+                  <w:rFonts w:ascii="Cambria Math" w:hAnsi="CMMI12"/>
+                  <w:color w:val="000000"/>
+                </w:rPr>
+                <m:t xml:space="preserve"> </m:t>
+              </m:r>
+              <m:sSub>
+                <m:sSubPr>
+                  <m:ctrlPr>
+                    <w:rPr>
+                      <w:rFonts w:ascii="Cambria Math" w:hAnsi="Cambria Math"/>
+                      <w:i/>
+                    </w:rPr>
+                  </m:ctrlPr>
+                </m:sSubPr>
+                <m:e>
+                  <m:r>
+                    <w:rPr>
+                      <w:rFonts w:ascii="Cambria Math" w:hAnsi="Cambria Math"/>
+                    </w:rPr>
+                    <m:t>h</m:t>
+                  </m:r>
+                </m:e>
+                <m:sub>
+                  <m:r>
+                    <w:rPr>
+                      <w:rFonts w:ascii="Cambria Math" w:hAnsi="Cambria Math"/>
+                    </w:rPr>
+                    <m:t>k</m:t>
+                  </m:r>
+                </m:sub>
+              </m:sSub>
+              <m:d>
+                <m:dPr>
+                  <m:ctrlPr>
+                    <w:rPr>
+                      <w:rFonts w:ascii="Cambria Math" w:hAnsi="Cambria Math"/>
+                      <w:i/>
+                    </w:rPr>
+                  </m:ctrlPr>
+                </m:dPr>
+                <m:e>
+                  <m:r>
+                    <w:rPr>
+                      <w:rFonts w:ascii="Cambria Math" w:hAnsi="Cambria Math"/>
+                    </w:rPr>
+                    <m:t>x-o</m:t>
+                  </m:r>
+                  <m:d>
+                    <m:dPr>
+                      <m:ctrlPr>
+                        <w:rPr>
+                          <w:rFonts w:ascii="Cambria Math" w:hAnsi="Cambria Math"/>
+                          <w:i/>
+                        </w:rPr>
+                      </m:ctrlPr>
+                    </m:dPr>
+                    <m:e>
+                      <m:r>
+                        <w:rPr>
+                          <w:rFonts w:ascii="Cambria Math" w:hAnsi="Cambria Math"/>
+                        </w:rPr>
+                        <m:t>k</m:t>
+                      </m:r>
+                    </m:e>
+                  </m:d>
+                </m:e>
+              </m:d>
+            </m:e>
+          </m:d>
+          <m:r>
+            <w:rPr>
+              <w:rFonts w:ascii="Cambria Math" w:hAnsi="CMMI12"/>
+              <w:color w:val="000000"/>
+            </w:rPr>
+            <m:t>=</m:t>
+          </m:r>
+          <m:r>
+            <w:rPr>
+              <w:rFonts w:ascii="Cambria Math" w:hAnsi="CMMI12"/>
+              <w:color w:val="000000"/>
+            </w:rPr>
+            <m:t>F</m:t>
+          </m:r>
+          <m:d>
+            <m:dPr>
+              <m:ctrlPr>
+                <w:rPr>
+                  <w:rFonts w:ascii="Cambria Math" w:hAnsi="CMMI12"/>
+                  <w:i/>
+                  <w:iCs/>
+                  <w:color w:val="000000"/>
+                </w:rPr>
+              </m:ctrlPr>
+            </m:dPr>
+            <m:e>
+              <m:r>
+                <w:rPr>
+                  <w:rFonts w:ascii="Cambria Math" w:hAnsi="CMMI12"/>
+                  <w:color w:val="000000"/>
+                </w:rPr>
+                <m:t>f</m:t>
+              </m:r>
+              <m:d>
+                <m:dPr>
+                  <m:ctrlPr>
+                    <w:rPr>
+                      <w:rFonts w:ascii="Cambria Math" w:hAnsi="CMMI12"/>
+                      <w:i/>
+                      <w:iCs/>
+                      <w:color w:val="000000"/>
+                    </w:rPr>
+                  </m:ctrlPr>
+                </m:dPr>
+                <m:e>
+                  <m:r>
+                    <w:rPr>
+                      <w:rFonts w:ascii="Cambria Math" w:hAnsi="CMMI12"/>
+                      <w:color w:val="000000"/>
+                    </w:rPr>
+                    <m:t>x</m:t>
+                  </m:r>
+                  <m:r>
+                    <w:rPr>
+                      <w:rFonts w:ascii="Cambria Math" w:hAnsi="CMMI12"/>
+                      <w:color w:val="000000"/>
+                    </w:rPr>
+                    <m:t>-</m:t>
+                  </m:r>
+                  <m:r>
+                    <w:rPr>
+                      <w:rFonts w:ascii="Cambria Math" w:hAnsi="CMMI12"/>
+                      <w:color w:val="000000"/>
+                    </w:rPr>
+                    <m:t>o</m:t>
+                  </m:r>
+                  <m:d>
+                    <m:dPr>
+                      <m:ctrlPr>
+                        <w:rPr>
+                          <w:rFonts w:ascii="Cambria Math" w:hAnsi="CMMI12"/>
+                          <w:i/>
+                          <w:iCs/>
+                          <w:color w:val="000000"/>
+                        </w:rPr>
+                      </m:ctrlPr>
+                    </m:dPr>
+                    <m:e>
+                      <m:r>
+                        <w:rPr>
+                          <w:rFonts w:ascii="Cambria Math" w:hAnsi="CMMI12"/>
+                          <w:color w:val="000000"/>
+                        </w:rPr>
+                        <m:t>k</m:t>
+                      </m:r>
+                    </m:e>
+                  </m:d>
+                </m:e>
+              </m:d>
+              <m:r>
+                <w:rPr>
+                  <w:rFonts w:ascii="Cambria Math" w:hAnsi="CMMI12"/>
+                  <w:color w:val="000000"/>
+                </w:rPr>
+                <m:t>*</m:t>
+              </m:r>
+              <m:sSub>
+                <m:sSubPr>
+                  <m:ctrlPr>
+                    <w:rPr>
+                      <w:rFonts w:ascii="Cambria Math" w:hAnsi="CMMI12"/>
+                      <w:i/>
+                      <w:iCs/>
+                      <w:color w:val="000000"/>
+                    </w:rPr>
+                  </m:ctrlPr>
+                </m:sSubPr>
+                <m:e>
+                  <m:r>
+                    <w:rPr>
+                      <w:rFonts w:ascii="Cambria Math" w:hAnsi="CMMI12"/>
+                      <w:color w:val="000000"/>
+                    </w:rPr>
+                    <m:t>h</m:t>
+                  </m:r>
+                </m:e>
+                <m:sub>
+                  <m:r>
+                    <w:rPr>
+                      <w:rFonts w:ascii="Cambria Math" w:hAnsi="CMMI12"/>
+                      <w:color w:val="000000"/>
+                    </w:rPr>
+                    <m:t>k</m:t>
+                  </m:r>
+                </m:sub>
+              </m:sSub>
+              <m:r>
+                <w:rPr>
+                  <w:rFonts w:ascii="Cambria Math" w:hAnsi="CMMI12"/>
+                  <w:color w:val="000000"/>
+                </w:rPr>
+                <m:t>)</m:t>
+              </m:r>
+            </m:e>
+          </m:d>
+          <m:r>
+            <w:rPr>
+              <w:rFonts w:ascii="Cambria Math" w:hAnsi="CMMI12"/>
+              <w:color w:val="000000"/>
+            </w:rPr>
+            <m:t>=F</m:t>
+          </m:r>
+          <m:d>
+            <m:dPr>
+              <m:ctrlPr>
+                <w:rPr>
+                  <w:rFonts w:ascii="Cambria Math" w:hAnsi="CMMI12"/>
+                  <w:i/>
+                  <w:iCs/>
+                  <w:color w:val="000000"/>
+                </w:rPr>
+              </m:ctrlPr>
+            </m:dPr>
+            <m:e>
+              <m:r>
+                <w:rPr>
+                  <w:rFonts w:ascii="Cambria Math" w:hAnsi="CMMI12"/>
+                  <w:color w:val="000000"/>
+                </w:rPr>
+                <m:t>f</m:t>
+              </m:r>
+              <m:d>
+                <m:dPr>
+                  <m:ctrlPr>
+                    <w:rPr>
+                      <w:rFonts w:ascii="Cambria Math" w:hAnsi="CMMI12"/>
+                      <w:i/>
+                      <w:iCs/>
+                      <w:color w:val="000000"/>
+                    </w:rPr>
+                  </m:ctrlPr>
+                </m:dPr>
+                <m:e>
+                  <m:r>
+                    <w:rPr>
+                      <w:rFonts w:ascii="Cambria Math" w:hAnsi="CMMI12"/>
+                      <w:color w:val="000000"/>
+                    </w:rPr>
+                    <m:t>x</m:t>
+                  </m:r>
+                  <m:r>
+                    <w:rPr>
+                      <w:rFonts w:ascii="Cambria Math" w:hAnsi="CMMI12"/>
+                      <w:color w:val="000000"/>
+                    </w:rPr>
+                    <m:t>-</m:t>
+                  </m:r>
+                  <m:r>
+                    <w:rPr>
+                      <w:rFonts w:ascii="Cambria Math" w:hAnsi="CMMI12"/>
+                      <w:color w:val="000000"/>
+                    </w:rPr>
+                    <m:t>o</m:t>
+                  </m:r>
+                  <m:d>
+                    <m:dPr>
+                      <m:ctrlPr>
+                        <w:rPr>
+                          <w:rFonts w:ascii="Cambria Math" w:hAnsi="CMMI12"/>
+                          <w:i/>
+                          <w:iCs/>
+                          <w:color w:val="000000"/>
+                        </w:rPr>
+                      </m:ctrlPr>
+                    </m:dPr>
+                    <m:e>
+                      <m:r>
+                        <w:rPr>
+                          <w:rFonts w:ascii="Cambria Math" w:hAnsi="CMMI12"/>
+                          <w:color w:val="000000"/>
+                        </w:rPr>
+                        <m:t>k</m:t>
+                      </m:r>
+                    </m:e>
+                  </m:d>
+                </m:e>
+              </m:d>
+            </m:e>
+          </m:d>
+          <m:r>
+            <w:rPr>
+              <w:rFonts w:ascii="Cambria Math" w:hAnsi="CMMI12"/>
+              <w:color w:val="000000"/>
+            </w:rPr>
+            <m:t>sinc</m:t>
+          </m:r>
+          <m:d>
+            <m:dPr>
+              <m:ctrlPr>
+                <w:rPr>
+                  <w:rFonts w:ascii="Cambria Math" w:hAnsi="CMMI12"/>
+                  <w:i/>
+                  <w:iCs/>
+                  <w:color w:val="000000"/>
+                </w:rPr>
+              </m:ctrlPr>
+            </m:dPr>
+            <m:e>
+              <m:r>
+                <w:rPr>
+                  <w:rFonts w:ascii="Cambria Math" w:hAnsi="CMMI12"/>
+                  <w:color w:val="000000"/>
+                </w:rPr>
+                <m:t>ω</m:t>
+              </m:r>
+            </m:e>
+          </m:d>
+          <m:r>
+            <w:rPr>
+              <w:rFonts w:ascii="Cambria Math" w:hAnsi="CMMI12"/>
+              <w:color w:val="000000"/>
+            </w:rPr>
+            <m:t>= F</m:t>
+          </m:r>
+          <m:d>
+            <m:dPr>
+              <m:begChr m:val="["/>
+              <m:endChr m:val="]"/>
+              <m:ctrlPr>
+                <w:rPr>
+                  <w:rFonts w:ascii="Cambria Math" w:hAnsi="CMMI12"/>
+                  <w:i/>
+                  <w:iCs/>
+                  <w:color w:val="000000"/>
+                </w:rPr>
+              </m:ctrlPr>
+            </m:dPr>
+            <m:e>
+              <m:r>
+                <w:rPr>
+                  <w:rFonts w:ascii="Cambria Math" w:hAnsi="CMMI12"/>
+                  <w:color w:val="000000"/>
+                </w:rPr>
+                <m:t>ω</m:t>
+              </m:r>
+            </m:e>
+          </m:d>
+          <m:sSup>
+            <m:sSupPr>
+              <m:ctrlPr>
+                <w:rPr>
+                  <w:rFonts w:ascii="Cambria Math" w:hAnsi="Cambria Math"/>
+                  <w:i/>
+                </w:rPr>
+              </m:ctrlPr>
+            </m:sSupPr>
+            <m:e>
+              <m:r>
+                <w:rPr>
+                  <w:rFonts w:ascii="Cambria Math" w:hAnsi="Cambria Math"/>
+                </w:rPr>
+                <m:t>e</m:t>
+              </m:r>
+            </m:e>
+            <m:sup>
+              <m:r>
+                <w:rPr>
+                  <w:rFonts w:ascii="Cambria Math" w:hAnsi="Cambria Math"/>
+                </w:rPr>
+                <m:t>-jωo</m:t>
+              </m:r>
+              <m:d>
+                <m:dPr>
+                  <m:ctrlPr>
+                    <w:rPr>
+                      <w:rFonts w:ascii="Cambria Math" w:hAnsi="Cambria Math"/>
+                      <w:i/>
+                    </w:rPr>
+                  </m:ctrlPr>
+                </m:dPr>
+                <m:e>
+                  <m:r>
+                    <w:rPr>
+                      <w:rFonts w:ascii="Cambria Math" w:hAnsi="Cambria Math"/>
+                    </w:rPr>
+                    <m:t>k</m:t>
+                  </m:r>
+                </m:e>
+              </m:d>
+            </m:sup>
+          </m:sSup>
+          <m:r>
+            <w:rPr>
+              <w:rFonts w:ascii="Cambria Math" w:hAnsi="CMMI12"/>
+              <w:color w:val="000000"/>
+            </w:rPr>
+            <m:t>sinc</m:t>
+          </m:r>
+          <m:d>
+            <m:dPr>
+              <m:begChr m:val="["/>
+              <m:endChr m:val="]"/>
+              <m:ctrlPr>
+                <w:rPr>
+                  <w:rFonts w:ascii="Cambria Math" w:hAnsi="CMMI12"/>
+                  <w:i/>
+                  <w:iCs/>
+                  <w:color w:val="000000"/>
+                </w:rPr>
+              </m:ctrlPr>
+            </m:dPr>
+            <m:e>
+              <m:r>
+                <w:rPr>
+                  <w:rFonts w:ascii="Cambria Math" w:hAnsi="CMMI12"/>
+                  <w:color w:val="000000"/>
+                </w:rPr>
+                <m:t>ω</m:t>
+              </m:r>
+            </m:e>
+          </m:d>
+          <m:r>
+            <w:rPr>
+              <w:rFonts w:ascii="Cambria Math" w:hAnsi="CMMI12"/>
+              <w:color w:val="000000"/>
+            </w:rPr>
+            <m:t>=F</m:t>
+          </m:r>
+          <m:d>
+            <m:dPr>
+              <m:begChr m:val="["/>
+              <m:endChr m:val="]"/>
+              <m:ctrlPr>
+                <w:rPr>
+                  <w:rFonts w:ascii="Cambria Math" w:hAnsi="CMMI12"/>
+                  <w:i/>
+                  <w:iCs/>
+                  <w:color w:val="000000"/>
+                </w:rPr>
+              </m:ctrlPr>
+            </m:dPr>
+            <m:e>
+              <m:r>
+                <w:rPr>
+                  <w:rFonts w:ascii="Cambria Math" w:hAnsi="CMMI12"/>
+                  <w:color w:val="000000"/>
+                </w:rPr>
+                <m:t>ω</m:t>
+              </m:r>
+            </m:e>
+          </m:d>
+          <m:r>
+            <w:rPr>
+              <w:rFonts w:ascii="Cambria Math" w:hAnsi="CMMI12"/>
+              <w:color w:val="000000"/>
+            </w:rPr>
+            <m:t>P[ω]sinc(ω)</m:t>
+          </m:r>
           <m:r>
             <w:rPr>
               <w:rFonts w:ascii="CMMI12" w:hAnsi="CMMI12"/>
@@ -1070,6 +2359,7 @@
           <w:sz w:val="24"/>
           <w:szCs w:val="24"/>
         </w:rPr>
+        <w:lastRenderedPageBreak/>
         <w:t xml:space="preserve">4. </w:t>
       </w:r>
       <w:r>
@@ -2372,6 +3662,11 @@
       <w:szCs w:val="24"/>
     </w:rPr>
   </w:style>
+  <w:style w:type="character" w:customStyle="1" w:styleId="testo">
+    <w:name w:val="testo"/>
+    <w:basedOn w:val="DefaultParagraphFont"/>
+    <w:rsid w:val="00B92891"/>
+  </w:style>
 </w:styles>
 </file>
 

</xml_diff>